<commit_message>
testing pull request process from gitbush 1
</commit_message>
<xml_diff>
--- a/test.docx
+++ b/test.docx
@@ -2,11 +2,6 @@
 <file path=word/document.xml><?xml version="1.0" encoding="utf-8"?>
 <w:document xmlns:wpc="http://schemas.microsoft.com/office/word/2010/wordprocessingCanvas" xmlns:cx="http://schemas.microsoft.com/office/drawing/2014/chartex" xmlns:mc="http://schemas.openxmlformats.org/markup-compatibility/2006" xmlns:o="urn:schemas-microsoft-com:office:office" xmlns:r="http://schemas.openxmlformats.org/officeDocument/2006/relationships" xmlns:m="http://schemas.openxmlformats.org/officeDocument/2006/math" xmlns:v="urn:schemas-microsoft-com:vml" xmlns:wp14="http://schemas.microsoft.com/office/word/2010/wordprocessingDrawing" xmlns:wp="http://schemas.openxmlformats.org/drawingml/2006/wordprocessingDrawing" xmlns:w10="urn:schemas-microsoft-com:office:word" xmlns:w="http://schemas.openxmlformats.org/wordprocessingml/2006/main" xmlns:w14="http://schemas.microsoft.com/office/word/2010/wordml" xmlns:w15="http://schemas.microsoft.com/office/word/2012/wordml" xmlns:w16se="http://schemas.microsoft.com/office/word/2015/wordml/symex" xmlns:wpg="http://schemas.microsoft.com/office/word/2010/wordprocessingGroup" xmlns:wpi="http://schemas.microsoft.com/office/word/2010/wordprocessingInk" xmlns:wne="http://schemas.microsoft.com/office/word/2006/wordml" xmlns:wps="http://schemas.microsoft.com/office/word/2010/wordprocessingShape" mc:Ignorable="w14 w15 w16se wp14">
   <w:body>
-    <w:p>
-      <w:r>
-        <w:t>Господи помоги</w:t>
-      </w:r>
-    </w:p>
     <w:p>
       <w:pPr>
         <w:rPr>
@@ -17,7 +12,21 @@
         <w:rPr>
           <w:lang w:val="en-US"/>
         </w:rPr>
-        <w:t>Help me</w:t>
+        <w:t xml:space="preserve">Testing </w:t>
+      </w:r>
+      <w:proofErr w:type="spellStart"/>
+      <w:r>
+        <w:rPr>
+          <w:lang w:val="en-US"/>
+        </w:rPr>
+        <w:t>pr</w:t>
+      </w:r>
+      <w:proofErr w:type="spellEnd"/>
+      <w:r>
+        <w:rPr>
+          <w:lang w:val="en-US"/>
+        </w:rPr>
+        <w:t xml:space="preserve"> process</w:t>
       </w:r>
       <w:bookmarkStart w:id="0" w:name="_GoBack"/>
       <w:bookmarkEnd w:id="0"/>

</xml_diff>